<commit_message>
Updated report for aggregation.
</commit_message>
<xml_diff>
--- a/Project_Report/2020-02-24_GA2_ETL_Project_Report.docx
+++ b/Project_Report/2020-02-24_GA2_ETL_Project_Report.docx
@@ -395,6 +395,9 @@
         <w:jc w:val="center"/>
       </w:pPr>
       <w:r>
+        <w:rPr>
+          <w:noProof/>
+        </w:rPr>
         <w:drawing>
           <wp:inline distT="0" distB="0" distL="0" distR="0" wp14:anchorId="72D0B603" wp14:editId="787A2425">
             <wp:extent cx="2245259" cy="2154106"/>
@@ -531,6 +534,9 @@
         <w:keepNext/>
       </w:pPr>
       <w:r>
+        <w:rPr>
+          <w:noProof/>
+        </w:rPr>
         <w:drawing>
           <wp:inline distT="0" distB="0" distL="0" distR="0" wp14:anchorId="7EB6B750" wp14:editId="4351A207">
             <wp:extent cx="5943600" cy="4418330"/>
@@ -680,6 +686,7 @@
         <w:rPr>
           <w:b/>
           <w:bCs/>
+          <w:noProof/>
           <w:sz w:val="32"/>
           <w:szCs w:val="32"/>
         </w:rPr>
@@ -868,76 +875,85 @@
           <w:szCs w:val="32"/>
         </w:rPr>
       </w:pPr>
+      <w:r>
+        <w:rPr>
+          <w:b/>
+          <w:bCs/>
+          <w:sz w:val="32"/>
+          <w:szCs w:val="32"/>
+        </w:rPr>
+        <w:lastRenderedPageBreak/>
+        <w:t>Load</w:t>
+      </w:r>
+    </w:p>
+    <w:p>
+      <w:r>
+        <w:t xml:space="preserve">We created a SQL database called </w:t>
+      </w:r>
+      <w:proofErr w:type="spellStart"/>
+      <w:r>
+        <w:t>airbnb_db</w:t>
+      </w:r>
+      <w:proofErr w:type="spellEnd"/>
+      <w:r>
+        <w:t xml:space="preserve"> with two tables: </w:t>
+      </w:r>
+      <w:proofErr w:type="spellStart"/>
+      <w:r>
+        <w:t>airbnb_data</w:t>
+      </w:r>
+      <w:proofErr w:type="spellEnd"/>
+      <w:r>
+        <w:t xml:space="preserve"> and </w:t>
+      </w:r>
+      <w:proofErr w:type="spellStart"/>
+      <w:r>
+        <w:t>census_data</w:t>
+      </w:r>
+      <w:proofErr w:type="spellEnd"/>
+      <w:r>
+        <w:t xml:space="preserve">. The schema for the database and tables is </w:t>
+      </w:r>
+      <w:r>
+        <w:t>above</w:t>
+      </w:r>
+      <w:r>
+        <w:t>.</w:t>
+      </w:r>
+      <w:r>
+        <w:t xml:space="preserve"> We used SQL because both data tables were very </w:t>
+      </w:r>
+      <w:r>
+        <w:t>structured,</w:t>
+      </w:r>
+      <w:r>
+        <w:t xml:space="preserve"> and the result was conducive </w:t>
+      </w:r>
+      <w:r>
+        <w:t>to structured queries of the joined data.</w:t>
+      </w:r>
+      <w:r>
+        <w:t xml:space="preserve">  To run </w:t>
+      </w:r>
+      <w:r>
+        <w:t>an analysis,</w:t>
+      </w:r>
+      <w:r>
+        <w:t xml:space="preserve"> we simply perform a join on the Census Tract</w:t>
+      </w:r>
+      <w:r>
+        <w:t xml:space="preserve"> column. This allows us to run queries to find, for example, if correlations exist between the average cost of an Airbnb and the average income level for the same area</w:t>
+      </w:r>
+      <w:r>
+        <w:t xml:space="preserve">, or an aggregation </w:t>
+      </w:r>
+      <w:r>
+        <w:t>of average listing prices by census track</w:t>
+      </w:r>
       <w:bookmarkStart w:id="0" w:name="_GoBack"/>
       <w:bookmarkEnd w:id="0"/>
       <w:r>
-        <w:rPr>
-          <w:b/>
-          <w:bCs/>
-          <w:sz w:val="32"/>
-          <w:szCs w:val="32"/>
-        </w:rPr>
-        <w:lastRenderedPageBreak/>
-        <w:t>Load</w:t>
-      </w:r>
-    </w:p>
-    <w:p>
-      <w:r>
-        <w:t xml:space="preserve">We created a SQL database called </w:t>
-      </w:r>
-      <w:proofErr w:type="spellStart"/>
-      <w:r>
-        <w:t>airbnb_db</w:t>
-      </w:r>
-      <w:proofErr w:type="spellEnd"/>
-      <w:r>
-        <w:t xml:space="preserve"> with two tables: </w:t>
-      </w:r>
-      <w:proofErr w:type="spellStart"/>
-      <w:r>
-        <w:t>airbnb_data</w:t>
-      </w:r>
-      <w:proofErr w:type="spellEnd"/>
-      <w:r>
-        <w:t xml:space="preserve"> and </w:t>
-      </w:r>
-      <w:proofErr w:type="spellStart"/>
-      <w:r>
-        <w:t>census_data</w:t>
-      </w:r>
-      <w:proofErr w:type="spellEnd"/>
-      <w:r>
-        <w:t xml:space="preserve">. The schema for the database and tables is </w:t>
-      </w:r>
-      <w:r>
-        <w:t>above</w:t>
-      </w:r>
-      <w:r>
-        <w:t>.</w:t>
-      </w:r>
-      <w:r>
-        <w:t xml:space="preserve"> We used SQL because both data tables were very </w:t>
-      </w:r>
-      <w:r>
-        <w:t>structured,</w:t>
-      </w:r>
-      <w:r>
-        <w:t xml:space="preserve"> and the result was conducive </w:t>
-      </w:r>
-      <w:r>
-        <w:t>to structured queries of the joined data.</w:t>
-      </w:r>
-      <w:r>
-        <w:t xml:space="preserve">  To run </w:t>
-      </w:r>
-      <w:r>
-        <w:t>an analysis,</w:t>
-      </w:r>
-      <w:r>
-        <w:t xml:space="preserve"> we simply perform a join on the Census Tract</w:t>
-      </w:r>
-      <w:r>
-        <w:t xml:space="preserve"> column. This allows us to run queries to find, for example, if correlations exist between the average cost of an Airbnb and the average income level for the same area. </w:t>
+        <w:t xml:space="preserve">. </w:t>
       </w:r>
     </w:p>
     <w:p/>
@@ -966,6 +982,9 @@
     </w:p>
     <w:p>
       <w:r>
+        <w:rPr>
+          <w:noProof/>
+        </w:rPr>
         <w:drawing>
           <wp:inline distT="0" distB="0" distL="0" distR="0" wp14:anchorId="5D4843CA" wp14:editId="461D1608">
             <wp:extent cx="5943600" cy="2768600"/>
@@ -1047,6 +1066,11 @@
         <w:docPartUnique/>
       </w:docPartObj>
     </w:sdtPr>
+    <w:sdtEndPr>
+      <w:rPr>
+        <w:rStyle w:val="PageNumber"/>
+      </w:rPr>
+    </w:sdtEndPr>
     <w:sdtContent>
       <w:p>
         <w:pPr>
@@ -1099,6 +1123,11 @@
         <w:docPartUnique/>
       </w:docPartObj>
     </w:sdtPr>
+    <w:sdtEndPr>
+      <w:rPr>
+        <w:rStyle w:val="PageNumber"/>
+      </w:rPr>
+    </w:sdtEndPr>
     <w:sdtContent>
       <w:p>
         <w:pPr>

</xml_diff>